<commit_message>
Add content of 0407 meeting minutes
</commit_message>
<xml_diff>
--- a/MeetingMinutes/MeetingMinutes-20140407.docx
+++ b/MeetingMinutes/MeetingMinutes-20140407.docx
@@ -50,7 +50,7 @@
                 <w:sz w:val="28"/>
                 <w:szCs w:val="28"/>
               </w:rPr>
-              <w:t>&lt;&lt;3/31</w:t>
+              <w:t>&lt;&lt;4/7</w:t>
             </w:r>
             <w:r>
               <w:rPr>
@@ -280,12 +280,14 @@
                 <w:rFonts w:ascii="Calibri" w:hAnsi="Calibri" w:cs="Calibri"/>
               </w:rPr>
             </w:pPr>
+            <w:proofErr w:type="gramStart"/>
             <w:r>
               <w:rPr>
                 <w:rFonts w:ascii="Calibri" w:hAnsi="Calibri" w:cs="Calibri" w:hint="eastAsia"/>
               </w:rPr>
               <w:t>德田館</w:t>
             </w:r>
+            <w:proofErr w:type="gramEnd"/>
             <w:r>
               <w:rPr>
                 <w:rFonts w:ascii="Calibri" w:hAnsi="Calibri" w:cs="Calibri" w:hint="eastAsia"/>
@@ -1422,6 +1424,18 @@
                 <w:rFonts w:asciiTheme="majorHAnsi" w:hAnsiTheme="majorHAnsi" w:cs="Calibri"/>
               </w:rPr>
             </w:pPr>
+            <w:r>
+              <w:rPr>
+                <w:rFonts w:asciiTheme="majorHAnsi" w:hAnsiTheme="majorHAnsi" w:cs="Calibri" w:hint="eastAsia"/>
+              </w:rPr>
+              <w:t>討論</w:t>
+            </w:r>
+            <w:r>
+              <w:rPr>
+                <w:rFonts w:asciiTheme="majorHAnsi" w:hAnsiTheme="majorHAnsi" w:cs="Calibri" w:hint="eastAsia"/>
+              </w:rPr>
+              <w:t xml:space="preserve"> WBS, working time</w:t>
+            </w:r>
           </w:p>
           <w:p>
             <w:pPr>
@@ -1725,7 +1739,6 @@
             </w:r>
             <w:r>
               <w:rPr>
-                <w:rStyle w:val="a"/>
                 <w:rFonts w:ascii="Times New Roman" w:eastAsia="Times New Roman" w:hAnsi="Times New Roman"/>
                 <w:snapToGrid w:val="0"/>
                 <w:color w:val="000000"/>
@@ -1743,8 +1756,6 @@
             <w:r>
               <w:rPr>
                 <w:rFonts w:asciiTheme="majorHAnsi" w:hAnsiTheme="majorHAnsi" w:cs="Calibri"/>
-                <w:b w:val="0"/>
-                <w:bCs w:val="0"/>
                 <w:noProof/>
               </w:rPr>
               <w:drawing>
@@ -1925,13 +1936,23 @@
               </w:rPr>
               <w:t xml:space="preserve"> </w:t>
             </w:r>
+            <w:proofErr w:type="gramStart"/>
             <w:r>
               <w:rPr>
                 <w:rFonts w:asciiTheme="majorHAnsi" w:hAnsiTheme="majorHAnsi" w:cs="Calibri" w:hint="eastAsia"/>
                 <w:b w:val="0"/>
                 <w:bCs w:val="0"/>
               </w:rPr>
-              <w:t>是否需都畫出</w:t>
+              <w:t>是否需都畫</w:t>
+            </w:r>
+            <w:proofErr w:type="gramEnd"/>
+            <w:r>
+              <w:rPr>
+                <w:rFonts w:asciiTheme="majorHAnsi" w:hAnsiTheme="majorHAnsi" w:cs="Calibri" w:hint="eastAsia"/>
+                <w:b w:val="0"/>
+                <w:bCs w:val="0"/>
+              </w:rPr>
+              <w:t>出</w:t>
             </w:r>
             <w:r>
               <w:rPr>
@@ -2096,8 +2117,6 @@
             <w:r>
               <w:rPr>
                 <w:rFonts w:asciiTheme="majorHAnsi" w:hAnsiTheme="majorHAnsi" w:cs="Calibri"/>
-                <w:b w:val="0"/>
-                <w:bCs w:val="0"/>
                 <w:noProof/>
               </w:rPr>
               <w:drawing>
@@ -2155,7 +2174,7 @@
               <w:pStyle w:val="a4"/>
               <w:ind w:leftChars="0" w:left="360"/>
               <w:rPr>
-                <w:rFonts w:asciiTheme="majorHAnsi" w:hAnsiTheme="majorHAnsi" w:cs="Calibri" w:hint="eastAsia"/>
+                <w:rFonts w:asciiTheme="majorHAnsi" w:hAnsiTheme="majorHAnsi" w:cs="Calibri"/>
                 <w:b w:val="0"/>
                 <w:bCs w:val="0"/>
               </w:rPr>
@@ -2203,8 +2222,6 @@
             <w:r>
               <w:rPr>
                 <w:rFonts w:asciiTheme="majorHAnsi" w:hAnsiTheme="majorHAnsi" w:cs="Calibri"/>
-                <w:b w:val="0"/>
-                <w:bCs w:val="0"/>
                 <w:noProof/>
               </w:rPr>
               <w:drawing>
@@ -2318,7 +2335,7 @@
               <w:pStyle w:val="a4"/>
               <w:ind w:leftChars="0" w:left="360"/>
               <w:rPr>
-                <w:rFonts w:asciiTheme="majorHAnsi" w:hAnsiTheme="majorHAnsi" w:cs="Calibri" w:hint="eastAsia"/>
+                <w:rFonts w:asciiTheme="majorHAnsi" w:hAnsiTheme="majorHAnsi" w:cs="Calibri"/>
                 <w:b w:val="0"/>
                 <w:bCs w:val="0"/>
               </w:rPr>
@@ -2326,8 +2343,6 @@
             <w:r>
               <w:rPr>
                 <w:rFonts w:asciiTheme="majorHAnsi" w:hAnsiTheme="majorHAnsi" w:cs="Calibri"/>
-                <w:b w:val="0"/>
-                <w:bCs w:val="0"/>
                 <w:noProof/>
               </w:rPr>
               <w:drawing>
@@ -2385,7 +2400,7 @@
               <w:pStyle w:val="a4"/>
               <w:ind w:leftChars="0" w:left="360"/>
               <w:rPr>
-                <w:rFonts w:asciiTheme="majorHAnsi" w:hAnsiTheme="majorHAnsi" w:cs="Calibri" w:hint="eastAsia"/>
+                <w:rFonts w:asciiTheme="majorHAnsi" w:hAnsiTheme="majorHAnsi" w:cs="Calibri"/>
                 <w:b w:val="0"/>
                 <w:bCs w:val="0"/>
               </w:rPr>
@@ -2393,8 +2408,6 @@
             <w:r>
               <w:rPr>
                 <w:rFonts w:asciiTheme="majorHAnsi" w:hAnsiTheme="majorHAnsi" w:cs="Calibri"/>
-                <w:b w:val="0"/>
-                <w:bCs w:val="0"/>
                 <w:noProof/>
               </w:rPr>
               <w:drawing>
@@ -2460,8 +2473,6 @@
             <w:r>
               <w:rPr>
                 <w:rFonts w:asciiTheme="majorHAnsi" w:hAnsiTheme="majorHAnsi" w:cs="Calibri"/>
-                <w:b w:val="0"/>
-                <w:bCs w:val="0"/>
                 <w:noProof/>
               </w:rPr>
               <w:lastRenderedPageBreak/>
@@ -2593,7 +2604,7 @@
               </w:numPr>
               <w:ind w:leftChars="0"/>
               <w:rPr>
-                <w:rFonts w:asciiTheme="majorHAnsi" w:hAnsiTheme="majorHAnsi" w:cs="Calibri" w:hint="eastAsia"/>
+                <w:rFonts w:asciiTheme="majorHAnsi" w:hAnsiTheme="majorHAnsi" w:cs="Calibri"/>
                 <w:b w:val="0"/>
               </w:rPr>
             </w:pPr>
@@ -2623,25 +2634,25 @@
             <w:pPr>
               <w:ind w:left="720"/>
               <w:rPr>
+                <w:rFonts w:cs="Calibri"/>
+              </w:rPr>
+            </w:pPr>
+            <w:r>
+              <w:rPr>
                 <w:rFonts w:cs="Calibri" w:hint="eastAsia"/>
               </w:rPr>
-            </w:pPr>
+              <w:t>先決定多少人參與再決定工時</w:t>
+            </w:r>
             <w:r>
               <w:rPr>
                 <w:rFonts w:cs="Calibri" w:hint="eastAsia"/>
               </w:rPr>
-              <w:t>先決定多少人參與再決定工時</w:t>
+              <w:t xml:space="preserve"> or </w:t>
             </w:r>
             <w:r>
               <w:rPr>
                 <w:rFonts w:cs="Calibri" w:hint="eastAsia"/>
               </w:rPr>
-              <w:t xml:space="preserve"> or </w:t>
-            </w:r>
-            <w:r>
-              <w:rPr>
-                <w:rFonts w:cs="Calibri" w:hint="eastAsia"/>
-              </w:rPr>
               <w:t>先決定工時再決定參與人</w:t>
             </w:r>
           </w:p>
@@ -2649,19 +2660,17 @@
             <w:pPr>
               <w:ind w:left="720"/>
               <w:rPr>
-                <w:rFonts w:cs="Calibri" w:hint="eastAsia"/>
-              </w:rPr>
-            </w:pPr>
-            <w:r>
-              <w:rPr>
                 <w:rFonts w:cs="Calibri"/>
+              </w:rPr>
+            </w:pPr>
+            <w:r>
+              <w:rPr>
+                <w:rFonts w:cs="Calibri"/>
                 <w:b w:val="0"/>
                 <w:bCs w:val="0"/>
               </w:rPr>
               <w:sym w:font="Wingdings" w:char="F0E0"/>
             </w:r>
-            <w:bookmarkStart w:id="0" w:name="_GoBack"/>
-            <w:bookmarkEnd w:id="0"/>
             <w:r>
               <w:rPr>
                 <w:rFonts w:cs="Calibri" w:hint="eastAsia"/>
@@ -2682,18 +2691,89 @@
                 <w:b w:val="0"/>
               </w:rPr>
             </w:pPr>
+            <w:r>
+              <w:rPr>
+                <w:rFonts w:asciiTheme="majorHAnsi" w:hAnsiTheme="majorHAnsi" w:cs="Calibri" w:hint="eastAsia"/>
+                <w:b w:val="0"/>
+              </w:rPr>
+              <w:t>細項討論</w:t>
+            </w:r>
           </w:p>
           <w:p>
             <w:pPr>
               <w:pStyle w:val="a4"/>
-              <w:spacing w:line="276" w:lineRule="auto"/>
               <w:ind w:leftChars="0" w:left="720"/>
-              <w:jc w:val="both"/>
-              <w:rPr>
-                <w:rFonts w:ascii="Times New Roman" w:hAnsi="Times New Roman"/>
-                <w:color w:val="000000"/>
-                <w:sz w:val="27"/>
-                <w:szCs w:val="27"/>
+              <w:rPr>
+                <w:rFonts w:asciiTheme="majorHAnsi" w:hAnsiTheme="majorHAnsi" w:cs="Calibri"/>
+                <w:b w:val="0"/>
+              </w:rPr>
+            </w:pPr>
+            <w:r>
+              <w:rPr>
+                <w:rFonts w:asciiTheme="majorHAnsi" w:hAnsiTheme="majorHAnsi" w:cs="Calibri" w:hint="eastAsia"/>
+                <w:b w:val="0"/>
+              </w:rPr>
+              <w:t>除去無用的項目</w:t>
+            </w:r>
+            <w:r>
+              <w:rPr>
+                <w:rFonts w:asciiTheme="majorHAnsi" w:hAnsiTheme="majorHAnsi" w:cs="Calibri" w:hint="eastAsia"/>
+                <w:b w:val="0"/>
+              </w:rPr>
+              <w:t xml:space="preserve">, </w:t>
+            </w:r>
+            <w:r>
+              <w:rPr>
+                <w:rFonts w:asciiTheme="majorHAnsi" w:hAnsiTheme="majorHAnsi" w:cs="Calibri" w:hint="eastAsia"/>
+                <w:b w:val="0"/>
+              </w:rPr>
+              <w:t>增加符合項目</w:t>
+            </w:r>
+            <w:r>
+              <w:rPr>
+                <w:rFonts w:asciiTheme="majorHAnsi" w:hAnsiTheme="majorHAnsi" w:cs="Calibri" w:hint="eastAsia"/>
+                <w:b w:val="0"/>
+              </w:rPr>
+              <w:t xml:space="preserve">(unit test, milestone review, </w:t>
+            </w:r>
+            <w:r>
+              <w:rPr>
+                <w:rFonts w:asciiTheme="majorHAnsi" w:hAnsiTheme="majorHAnsi" w:cs="Calibri"/>
+                <w:b w:val="0"/>
+              </w:rPr>
+              <w:t>…</w:t>
+            </w:r>
+            <w:r>
+              <w:rPr>
+                <w:rFonts w:asciiTheme="majorHAnsi" w:hAnsiTheme="majorHAnsi" w:cs="Calibri" w:hint="eastAsia"/>
+                <w:b w:val="0"/>
+              </w:rPr>
+              <w:t xml:space="preserve"> </w:t>
+            </w:r>
+            <w:proofErr w:type="spellStart"/>
+            <w:r>
+              <w:rPr>
+                <w:rFonts w:asciiTheme="majorHAnsi" w:hAnsiTheme="majorHAnsi" w:cs="Calibri" w:hint="eastAsia"/>
+                <w:b w:val="0"/>
+              </w:rPr>
+              <w:t>etc</w:t>
+            </w:r>
+            <w:proofErr w:type="spellEnd"/>
+            <w:r>
+              <w:rPr>
+                <w:rFonts w:asciiTheme="majorHAnsi" w:hAnsiTheme="majorHAnsi" w:cs="Calibri" w:hint="eastAsia"/>
+                <w:b w:val="0"/>
+              </w:rPr>
+              <w:t xml:space="preserve"> )</w:t>
+            </w:r>
+          </w:p>
+          <w:p>
+            <w:pPr>
+              <w:pStyle w:val="a4"/>
+              <w:ind w:leftChars="0" w:left="720"/>
+              <w:rPr>
+                <w:rFonts w:asciiTheme="majorHAnsi" w:hAnsiTheme="majorHAnsi" w:cs="Calibri"/>
+                <w:b w:val="0"/>
               </w:rPr>
             </w:pPr>
           </w:p>
@@ -3086,11 +3166,19 @@
               </w:rPr>
               <w:t>提供</w:t>
             </w:r>
+            <w:proofErr w:type="spellStart"/>
             <w:r>
               <w:rPr>
                 <w:rFonts w:ascii="Calibri" w:hAnsi="Calibri" w:cs="Calibri" w:hint="eastAsia"/>
               </w:rPr>
-              <w:t>Github public key</w:t>
+              <w:t>Github</w:t>
+            </w:r>
+            <w:proofErr w:type="spellEnd"/>
+            <w:r>
+              <w:rPr>
+                <w:rFonts w:ascii="Calibri" w:hAnsi="Calibri" w:cs="Calibri" w:hint="eastAsia"/>
+              </w:rPr>
+              <w:t xml:space="preserve"> public key</w:t>
             </w:r>
           </w:p>
         </w:tc>
@@ -3313,9 +3401,15 @@
               <w:rPr>
                 <w:rFonts w:ascii="Calibri" w:hAnsi="Calibri" w:cs="Calibri" w:hint="eastAsia"/>
                 <w:b/>
-                <w:color w:val="006600"/>
-              </w:rPr>
-              <w:t>Open</w:t>
+              </w:rPr>
+              <w:t>Close</w:t>
+            </w:r>
+            <w:r>
+              <w:rPr>
+                <w:rFonts w:ascii="Calibri" w:hAnsi="Calibri" w:cs="Calibri" w:hint="eastAsia"/>
+                <w:b/>
+              </w:rPr>
+              <w:t>d</w:t>
             </w:r>
           </w:p>
         </w:tc>
@@ -3455,9 +3549,9 @@
               <w:rPr>
                 <w:rFonts w:ascii="Calibri" w:hAnsi="Calibri" w:cs="Calibri" w:hint="eastAsia"/>
                 <w:b/>
-                <w:color w:val="006600"/>
-              </w:rPr>
-              <w:t>Open</w:t>
+                <w:color w:val="943634" w:themeColor="accent2" w:themeShade="BF"/>
+              </w:rPr>
+              <w:t>Suspended</w:t>
             </w:r>
           </w:p>
         </w:tc>
@@ -3580,7 +3674,7 @@
               <w:rPr>
                 <w:rFonts w:ascii="Calibri" w:hAnsi="Calibri" w:cs="Calibri" w:hint="eastAsia"/>
               </w:rPr>
-              <w:t>4/7</w:t>
+              <w:t>4/8</w:t>
             </w:r>
           </w:p>
         </w:tc>
@@ -3603,9 +3697,9 @@
               <w:rPr>
                 <w:rFonts w:ascii="Calibri" w:hAnsi="Calibri" w:cs="Calibri" w:hint="eastAsia"/>
                 <w:b/>
-                <w:color w:val="006600"/>
-              </w:rPr>
-              <w:t>Open</w:t>
+                <w:color w:val="943634" w:themeColor="accent2" w:themeShade="BF"/>
+              </w:rPr>
+              <w:t>Suspended</w:t>
             </w:r>
           </w:p>
         </w:tc>
@@ -3716,7 +3810,7 @@
               <w:rPr>
                 <w:rFonts w:ascii="Calibri" w:hAnsi="Calibri" w:cs="Calibri" w:hint="eastAsia"/>
               </w:rPr>
-              <w:t>4/1</w:t>
+              <w:t>4/8</w:t>
             </w:r>
           </w:p>
         </w:tc>
@@ -3824,11 +3918,19 @@
               </w:rPr>
               <w:t>WBS</w:t>
             </w:r>
-            <w:r>
-              <w:rPr>
-                <w:rFonts w:asciiTheme="majorHAnsi" w:hAnsiTheme="majorHAnsi" w:cs="Calibri" w:hint="eastAsia"/>
-              </w:rPr>
-              <w:t>—分析、設計階段認領</w:t>
+            <w:proofErr w:type="gramStart"/>
+            <w:r>
+              <w:rPr>
+                <w:rFonts w:asciiTheme="majorHAnsi" w:hAnsiTheme="majorHAnsi" w:cs="Calibri" w:hint="eastAsia"/>
+              </w:rPr>
+              <w:t>—</w:t>
+            </w:r>
+            <w:proofErr w:type="gramEnd"/>
+            <w:r>
+              <w:rPr>
+                <w:rFonts w:asciiTheme="majorHAnsi" w:hAnsiTheme="majorHAnsi" w:cs="Calibri" w:hint="eastAsia"/>
+              </w:rPr>
+              <w:t>分析、設計階段認領</w:t>
             </w:r>
           </w:p>
         </w:tc>
@@ -3895,9 +3997,9 @@
               <w:rPr>
                 <w:rFonts w:ascii="Calibri" w:hAnsi="Calibri" w:cs="Calibri" w:hint="eastAsia"/>
                 <w:b/>
-                <w:color w:val="006600"/>
-              </w:rPr>
-              <w:t>Open</w:t>
+                <w:color w:val="FF0000"/>
+              </w:rPr>
+              <w:t>Ongoing</w:t>
             </w:r>
           </w:p>
         </w:tc>
@@ -3964,7 +4066,21 @@
               <w:rPr>
                 <w:rFonts w:asciiTheme="majorHAnsi" w:hAnsiTheme="majorHAnsi" w:cs="Calibri" w:hint="eastAsia"/>
               </w:rPr>
-              <w:t xml:space="preserve"> Github key, </w:t>
+              <w:t xml:space="preserve"> </w:t>
+            </w:r>
+            <w:proofErr w:type="spellStart"/>
+            <w:r>
+              <w:rPr>
+                <w:rFonts w:asciiTheme="majorHAnsi" w:hAnsiTheme="majorHAnsi" w:cs="Calibri" w:hint="eastAsia"/>
+              </w:rPr>
+              <w:t>Github</w:t>
+            </w:r>
+            <w:proofErr w:type="spellEnd"/>
+            <w:r>
+              <w:rPr>
+                <w:rFonts w:asciiTheme="majorHAnsi" w:hAnsiTheme="majorHAnsi" w:cs="Calibri" w:hint="eastAsia"/>
+              </w:rPr>
+              <w:t xml:space="preserve"> key, </w:t>
             </w:r>
             <w:r>
               <w:rPr>
@@ -4014,7 +4130,7 @@
               <w:rPr>
                 <w:rFonts w:ascii="Calibri" w:hAnsi="Calibri" w:cs="Calibri" w:hint="eastAsia"/>
               </w:rPr>
-              <w:t>4/7</w:t>
+              <w:t>4/8</w:t>
             </w:r>
           </w:p>
         </w:tc>
@@ -4037,9 +4153,17 @@
               <w:rPr>
                 <w:rFonts w:ascii="Calibri" w:hAnsi="Calibri" w:cs="Calibri" w:hint="eastAsia"/>
                 <w:b/>
-                <w:color w:val="006600"/>
-              </w:rPr>
-              <w:t>Open</w:t>
+                <w:color w:val="FF0000"/>
+              </w:rPr>
+              <w:t>O</w:t>
+            </w:r>
+            <w:r>
+              <w:rPr>
+                <w:rFonts w:ascii="Calibri" w:hAnsi="Calibri" w:cs="Calibri" w:hint="eastAsia"/>
+                <w:b/>
+                <w:color w:val="FF0000"/>
+              </w:rPr>
+              <w:t>ngoing</w:t>
             </w:r>
           </w:p>
         </w:tc>
@@ -4108,6 +4232,12 @@
                 <w:rFonts w:asciiTheme="majorHAnsi" w:hAnsiTheme="majorHAnsi" w:cs="Calibri"/>
               </w:rPr>
             </w:pPr>
+            <w:r>
+              <w:rPr>
+                <w:rFonts w:asciiTheme="majorHAnsi" w:hAnsiTheme="majorHAnsi" w:cs="Calibri" w:hint="eastAsia"/>
+              </w:rPr>
+              <w:t>Homework6</w:t>
+            </w:r>
           </w:p>
         </w:tc>
         <w:tc>
@@ -4124,6 +4254,12 @@
                 <w:rFonts w:ascii="Calibri" w:hAnsi="Calibri" w:cs="Calibri"/>
               </w:rPr>
             </w:pPr>
+            <w:r>
+              <w:rPr>
+                <w:rFonts w:ascii="Calibri" w:hAnsi="Calibri" w:cs="Calibri" w:hint="eastAsia"/>
+              </w:rPr>
+              <w:t>吳佳倫</w:t>
+            </w:r>
           </w:p>
         </w:tc>
         <w:tc>
@@ -4140,6 +4276,12 @@
                 <w:rFonts w:ascii="Calibri" w:hAnsi="Calibri" w:cs="Calibri"/>
               </w:rPr>
             </w:pPr>
+            <w:r>
+              <w:rPr>
+                <w:rFonts w:ascii="Calibri" w:hAnsi="Calibri" w:cs="Calibri" w:hint="eastAsia"/>
+              </w:rPr>
+              <w:t>4/8</w:t>
+            </w:r>
           </w:p>
         </w:tc>
         <w:tc>
@@ -4157,6 +4299,14 @@
                 <w:color w:val="006600"/>
               </w:rPr>
             </w:pPr>
+            <w:r>
+              <w:rPr>
+                <w:rFonts w:ascii="Calibri" w:hAnsi="Calibri" w:cs="Calibri" w:hint="eastAsia"/>
+                <w:b/>
+                <w:color w:val="006600"/>
+              </w:rPr>
+              <w:t>Open</w:t>
+            </w:r>
           </w:p>
         </w:tc>
         <w:tc>
@@ -4181,23 +4331,138 @@
         <w:tc>
           <w:tcPr>
             <w:cnfStyle w:val="001000000000" w:firstRow="0" w:lastRow="0" w:firstColumn="1" w:lastColumn="0" w:oddVBand="0" w:evenVBand="0" w:oddHBand="0" w:evenHBand="0" w:firstRowFirstColumn="0" w:firstRowLastColumn="0" w:lastRowFirstColumn="0" w:lastRowLastColumn="0"/>
-            <w:tcW w:w="10781" w:type="dxa"/>
-            <w:gridSpan w:val="10"/>
-          </w:tcPr>
-          <w:p>
-            <w:pPr>
-              <w:spacing w:line="400" w:lineRule="exact"/>
+            <w:tcW w:w="817" w:type="dxa"/>
+            <w:vAlign w:val="center"/>
+          </w:tcPr>
+          <w:p>
+            <w:pPr>
+              <w:pStyle w:val="a4"/>
+              <w:numPr>
+                <w:ilvl w:val="0"/>
+                <w:numId w:val="5"/>
+              </w:numPr>
+              <w:ind w:leftChars="0"/>
               <w:jc w:val="center"/>
               <w:rPr>
-                <w:rFonts w:ascii="Calibri" w:eastAsiaTheme="minorEastAsia" w:hAnsi="Calibri" w:cs="Calibri"/>
-              </w:rPr>
-            </w:pPr>
-            <w:r>
-              <w:rPr>
-                <w:rFonts w:ascii="Calibri" w:eastAsiaTheme="minorEastAsia" w:hAnsi="Calibri" w:cs="Calibri"/>
-              </w:rPr>
-              <w:t>下次會議</w:t>
-            </w:r>
+                <w:rFonts w:eastAsiaTheme="minorEastAsia" w:cs="Calibri"/>
+              </w:rPr>
+            </w:pPr>
+          </w:p>
+        </w:tc>
+        <w:tc>
+          <w:tcPr>
+            <w:tcW w:w="3686" w:type="dxa"/>
+            <w:gridSpan w:val="3"/>
+            <w:vAlign w:val="center"/>
+          </w:tcPr>
+          <w:p>
+            <w:pPr>
+              <w:cnfStyle w:val="000000010000" w:firstRow="0" w:lastRow="0" w:firstColumn="0" w:lastColumn="0" w:oddVBand="0" w:evenVBand="0" w:oddHBand="0" w:evenHBand="1" w:firstRowFirstColumn="0" w:firstRowLastColumn="0" w:lastRowFirstColumn="0" w:lastRowLastColumn="0"/>
+              <w:rPr>
+                <w:rFonts w:asciiTheme="majorHAnsi" w:hAnsiTheme="majorHAnsi" w:cs="Calibri" w:hint="eastAsia"/>
+              </w:rPr>
+            </w:pPr>
+            <w:r>
+              <w:rPr>
+                <w:rFonts w:asciiTheme="majorHAnsi" w:hAnsiTheme="majorHAnsi" w:cs="Calibri" w:hint="eastAsia"/>
+              </w:rPr>
+              <w:t xml:space="preserve">Check all </w:t>
+            </w:r>
+            <w:r>
+              <w:rPr>
+                <w:rFonts w:asciiTheme="majorHAnsi" w:hAnsiTheme="majorHAnsi" w:cs="Calibri"/>
+              </w:rPr>
+              <w:t>C</w:t>
+            </w:r>
+            <w:r>
+              <w:rPr>
+                <w:rFonts w:asciiTheme="majorHAnsi" w:hAnsiTheme="majorHAnsi" w:cs="Calibri" w:hint="eastAsia"/>
+              </w:rPr>
+              <w:t xml:space="preserve">ommit </w:t>
+            </w:r>
+          </w:p>
+        </w:tc>
+        <w:tc>
+          <w:tcPr>
+            <w:tcW w:w="1275" w:type="dxa"/>
+            <w:gridSpan w:val="2"/>
+            <w:vAlign w:val="center"/>
+          </w:tcPr>
+          <w:p>
+            <w:pPr>
+              <w:jc w:val="center"/>
+              <w:cnfStyle w:val="000000010000" w:firstRow="0" w:lastRow="0" w:firstColumn="0" w:lastColumn="0" w:oddVBand="0" w:evenVBand="0" w:oddHBand="0" w:evenHBand="1" w:firstRowFirstColumn="0" w:firstRowLastColumn="0" w:lastRowFirstColumn="0" w:lastRowLastColumn="0"/>
+              <w:rPr>
+                <w:rFonts w:ascii="Calibri" w:hAnsi="Calibri" w:cs="Calibri" w:hint="eastAsia"/>
+              </w:rPr>
+            </w:pPr>
+            <w:r>
+              <w:rPr>
+                <w:rFonts w:ascii="Calibri" w:hAnsi="Calibri" w:cs="Calibri" w:hint="eastAsia"/>
+              </w:rPr>
+              <w:t>黃奕軻</w:t>
+            </w:r>
+          </w:p>
+        </w:tc>
+        <w:tc>
+          <w:tcPr>
+            <w:tcW w:w="1276" w:type="dxa"/>
+            <w:gridSpan w:val="2"/>
+            <w:vAlign w:val="center"/>
+          </w:tcPr>
+          <w:p>
+            <w:pPr>
+              <w:jc w:val="center"/>
+              <w:cnfStyle w:val="000000010000" w:firstRow="0" w:lastRow="0" w:firstColumn="0" w:lastColumn="0" w:oddVBand="0" w:evenVBand="0" w:oddHBand="0" w:evenHBand="1" w:firstRowFirstColumn="0" w:firstRowLastColumn="0" w:lastRowFirstColumn="0" w:lastRowLastColumn="0"/>
+              <w:rPr>
+                <w:rFonts w:ascii="Calibri" w:hAnsi="Calibri" w:cs="Calibri" w:hint="eastAsia"/>
+              </w:rPr>
+            </w:pPr>
+            <w:r>
+              <w:rPr>
+                <w:rFonts w:ascii="Calibri" w:hAnsi="Calibri" w:cs="Calibri" w:hint="eastAsia"/>
+              </w:rPr>
+              <w:t>4/8</w:t>
+            </w:r>
+          </w:p>
+        </w:tc>
+        <w:tc>
+          <w:tcPr>
+            <w:tcW w:w="1418" w:type="dxa"/>
+            <w:vAlign w:val="center"/>
+          </w:tcPr>
+          <w:p>
+            <w:pPr>
+              <w:jc w:val="center"/>
+              <w:cnfStyle w:val="000000010000" w:firstRow="0" w:lastRow="0" w:firstColumn="0" w:lastColumn="0" w:oddVBand="0" w:evenVBand="0" w:oddHBand="0" w:evenHBand="1" w:firstRowFirstColumn="0" w:firstRowLastColumn="0" w:lastRowFirstColumn="0" w:lastRowLastColumn="0"/>
+              <w:rPr>
+                <w:rFonts w:ascii="Calibri" w:hAnsi="Calibri" w:cs="Calibri" w:hint="eastAsia"/>
+                <w:b/>
+                <w:color w:val="006600"/>
+              </w:rPr>
+            </w:pPr>
+            <w:r>
+              <w:rPr>
+                <w:rFonts w:ascii="Calibri" w:hAnsi="Calibri" w:cs="Calibri" w:hint="eastAsia"/>
+                <w:b/>
+                <w:color w:val="006600"/>
+              </w:rPr>
+              <w:t>Open</w:t>
+            </w:r>
+          </w:p>
+        </w:tc>
+        <w:tc>
+          <w:tcPr>
+            <w:tcW w:w="2309" w:type="dxa"/>
+            <w:vAlign w:val="center"/>
+          </w:tcPr>
+          <w:p>
+            <w:pPr>
+              <w:cnfStyle w:val="000000010000" w:firstRow="0" w:lastRow="0" w:firstColumn="0" w:lastColumn="0" w:oddVBand="0" w:evenVBand="0" w:oddHBand="0" w:evenHBand="1" w:firstRowFirstColumn="0" w:firstRowLastColumn="0" w:lastRowFirstColumn="0" w:lastRowLastColumn="0"/>
+              <w:rPr>
+                <w:rFonts w:ascii="Calibri" w:hAnsi="Calibri" w:cs="Calibri"/>
+              </w:rPr>
+            </w:pPr>
           </w:p>
         </w:tc>
       </w:tr>
@@ -4208,62 +4473,22 @@
         <w:tc>
           <w:tcPr>
             <w:cnfStyle w:val="001000000000" w:firstRow="0" w:lastRow="0" w:firstColumn="1" w:lastColumn="0" w:oddVBand="0" w:evenVBand="0" w:oddHBand="0" w:evenHBand="0" w:firstRowFirstColumn="0" w:firstRowLastColumn="0" w:lastRowFirstColumn="0" w:lastRowLastColumn="0"/>
-            <w:tcW w:w="3268" w:type="dxa"/>
-            <w:gridSpan w:val="3"/>
-          </w:tcPr>
-          <w:p>
-            <w:pPr>
+            <w:tcW w:w="10781" w:type="dxa"/>
+            <w:gridSpan w:val="10"/>
+          </w:tcPr>
+          <w:p>
+            <w:pPr>
+              <w:spacing w:line="400" w:lineRule="exact"/>
+              <w:jc w:val="center"/>
               <w:rPr>
                 <w:rFonts w:ascii="Calibri" w:eastAsiaTheme="minorEastAsia" w:hAnsi="Calibri" w:cs="Calibri"/>
-                <w:b w:val="0"/>
               </w:rPr>
             </w:pPr>
             <w:r>
               <w:rPr>
                 <w:rFonts w:ascii="Calibri" w:eastAsiaTheme="minorEastAsia" w:hAnsi="Calibri" w:cs="Calibri"/>
-                <w:b w:val="0"/>
-              </w:rPr>
-              <w:t>日期</w:t>
-            </w:r>
-          </w:p>
-        </w:tc>
-        <w:tc>
-          <w:tcPr>
-            <w:tcW w:w="2140" w:type="dxa"/>
-            <w:gridSpan w:val="2"/>
-          </w:tcPr>
-          <w:p>
-            <w:pPr>
-              <w:cnfStyle w:val="000000100000" w:firstRow="0" w:lastRow="0" w:firstColumn="0" w:lastColumn="0" w:oddVBand="0" w:evenVBand="0" w:oddHBand="1" w:evenHBand="0" w:firstRowFirstColumn="0" w:firstRowLastColumn="0" w:lastRowFirstColumn="0" w:lastRowLastColumn="0"/>
-              <w:rPr>
-                <w:rFonts w:ascii="Calibri" w:hAnsi="Calibri" w:cs="Calibri"/>
-              </w:rPr>
-            </w:pPr>
-            <w:r>
-              <w:rPr>
-                <w:rFonts w:ascii="Calibri" w:hAnsi="Calibri" w:cs="Calibri"/>
-              </w:rPr>
-              <w:t>時間</w:t>
-            </w:r>
-          </w:p>
-        </w:tc>
-        <w:tc>
-          <w:tcPr>
-            <w:tcW w:w="5373" w:type="dxa"/>
-            <w:gridSpan w:val="5"/>
-          </w:tcPr>
-          <w:p>
-            <w:pPr>
-              <w:cnfStyle w:val="000000100000" w:firstRow="0" w:lastRow="0" w:firstColumn="0" w:lastColumn="0" w:oddVBand="0" w:evenVBand="0" w:oddHBand="1" w:evenHBand="0" w:firstRowFirstColumn="0" w:firstRowLastColumn="0" w:lastRowFirstColumn="0" w:lastRowLastColumn="0"/>
-              <w:rPr>
-                <w:rFonts w:ascii="Calibri" w:hAnsi="Calibri" w:cs="Calibri"/>
-              </w:rPr>
-            </w:pPr>
-            <w:r>
-              <w:rPr>
-                <w:rFonts w:ascii="Calibri" w:hAnsi="Calibri" w:cs="Calibri"/>
-              </w:rPr>
-              <w:t>地點</w:t>
+              </w:rPr>
+              <w:t>下次會議</w:t>
             </w:r>
           </w:p>
         </w:tc>
@@ -4287,10 +4512,10 @@
             </w:pPr>
             <w:r>
               <w:rPr>
-                <w:rFonts w:ascii="Calibri" w:eastAsiaTheme="minorEastAsia" w:hAnsi="Calibri" w:cs="Calibri" w:hint="eastAsia"/>
-                <w:b w:val="0"/>
-              </w:rPr>
-              <w:t>4/8</w:t>
+                <w:rFonts w:ascii="Calibri" w:eastAsiaTheme="minorEastAsia" w:hAnsi="Calibri" w:cs="Calibri"/>
+                <w:b w:val="0"/>
+              </w:rPr>
+              <w:t>日期</w:t>
             </w:r>
           </w:p>
         </w:tc>
@@ -4308,21 +4533,9 @@
             </w:pPr>
             <w:r>
               <w:rPr>
-                <w:rFonts w:ascii="Calibri" w:hAnsi="Calibri" w:cs="Calibri" w:hint="eastAsia"/>
-              </w:rPr>
-              <w:t>16:30(</w:t>
-            </w:r>
-            <w:r>
-              <w:rPr>
-                <w:rFonts w:ascii="Calibri" w:hAnsi="Calibri" w:cs="Calibri" w:hint="eastAsia"/>
-              </w:rPr>
-              <w:t>下課後</w:t>
-            </w:r>
-            <w:r>
-              <w:rPr>
-                <w:rFonts w:ascii="Calibri" w:hAnsi="Calibri" w:cs="Calibri" w:hint="eastAsia"/>
-              </w:rPr>
-              <w:t>)</w:t>
+                <w:rFonts w:ascii="Calibri" w:hAnsi="Calibri" w:cs="Calibri"/>
+              </w:rPr>
+              <w:t>時間</w:t>
             </w:r>
           </w:p>
         </w:tc>
@@ -4334,6 +4547,87 @@
           <w:p>
             <w:pPr>
               <w:cnfStyle w:val="000000010000" w:firstRow="0" w:lastRow="0" w:firstColumn="0" w:lastColumn="0" w:oddVBand="0" w:evenVBand="0" w:oddHBand="0" w:evenHBand="1" w:firstRowFirstColumn="0" w:firstRowLastColumn="0" w:lastRowFirstColumn="0" w:lastRowLastColumn="0"/>
+              <w:rPr>
+                <w:rFonts w:ascii="Calibri" w:hAnsi="Calibri" w:cs="Calibri"/>
+              </w:rPr>
+            </w:pPr>
+            <w:r>
+              <w:rPr>
+                <w:rFonts w:ascii="Calibri" w:hAnsi="Calibri" w:cs="Calibri"/>
+              </w:rPr>
+              <w:t>地點</w:t>
+            </w:r>
+            <w:bookmarkStart w:id="0" w:name="_GoBack"/>
+            <w:bookmarkEnd w:id="0"/>
+          </w:p>
+        </w:tc>
+      </w:tr>
+      <w:tr>
+        <w:trPr>
+          <w:cnfStyle w:val="000000100000" w:firstRow="0" w:lastRow="0" w:firstColumn="0" w:lastColumn="0" w:oddVBand="0" w:evenVBand="0" w:oddHBand="1" w:evenHBand="0" w:firstRowFirstColumn="0" w:firstRowLastColumn="0" w:lastRowFirstColumn="0" w:lastRowLastColumn="0"/>
+        </w:trPr>
+        <w:tc>
+          <w:tcPr>
+            <w:cnfStyle w:val="001000000000" w:firstRow="0" w:lastRow="0" w:firstColumn="1" w:lastColumn="0" w:oddVBand="0" w:evenVBand="0" w:oddHBand="0" w:evenHBand="0" w:firstRowFirstColumn="0" w:firstRowLastColumn="0" w:lastRowFirstColumn="0" w:lastRowLastColumn="0"/>
+            <w:tcW w:w="3268" w:type="dxa"/>
+            <w:gridSpan w:val="3"/>
+          </w:tcPr>
+          <w:p>
+            <w:pPr>
+              <w:rPr>
+                <w:rFonts w:ascii="Calibri" w:eastAsiaTheme="minorEastAsia" w:hAnsi="Calibri" w:cs="Calibri"/>
+                <w:b w:val="0"/>
+              </w:rPr>
+            </w:pPr>
+            <w:r>
+              <w:rPr>
+                <w:rFonts w:ascii="Calibri" w:eastAsiaTheme="minorEastAsia" w:hAnsi="Calibri" w:cs="Calibri" w:hint="eastAsia"/>
+                <w:b w:val="0"/>
+              </w:rPr>
+              <w:t>4/8</w:t>
+            </w:r>
+          </w:p>
+        </w:tc>
+        <w:tc>
+          <w:tcPr>
+            <w:tcW w:w="2140" w:type="dxa"/>
+            <w:gridSpan w:val="2"/>
+          </w:tcPr>
+          <w:p>
+            <w:pPr>
+              <w:cnfStyle w:val="000000100000" w:firstRow="0" w:lastRow="0" w:firstColumn="0" w:lastColumn="0" w:oddVBand="0" w:evenVBand="0" w:oddHBand="1" w:evenHBand="0" w:firstRowFirstColumn="0" w:firstRowLastColumn="0" w:lastRowFirstColumn="0" w:lastRowLastColumn="0"/>
+              <w:rPr>
+                <w:rFonts w:ascii="Calibri" w:hAnsi="Calibri" w:cs="Calibri"/>
+              </w:rPr>
+            </w:pPr>
+            <w:r>
+              <w:rPr>
+                <w:rFonts w:ascii="Calibri" w:hAnsi="Calibri" w:cs="Calibri" w:hint="eastAsia"/>
+              </w:rPr>
+              <w:t>16:30(</w:t>
+            </w:r>
+            <w:r>
+              <w:rPr>
+                <w:rFonts w:ascii="Calibri" w:hAnsi="Calibri" w:cs="Calibri" w:hint="eastAsia"/>
+              </w:rPr>
+              <w:t>下課後</w:t>
+            </w:r>
+            <w:r>
+              <w:rPr>
+                <w:rFonts w:ascii="Calibri" w:hAnsi="Calibri" w:cs="Calibri" w:hint="eastAsia"/>
+              </w:rPr>
+              <w:t>)</w:t>
+            </w:r>
+          </w:p>
+        </w:tc>
+        <w:tc>
+          <w:tcPr>
+            <w:tcW w:w="5373" w:type="dxa"/>
+            <w:gridSpan w:val="5"/>
+          </w:tcPr>
+          <w:p>
+            <w:pPr>
+              <w:cnfStyle w:val="000000100000" w:firstRow="0" w:lastRow="0" w:firstColumn="0" w:lastColumn="0" w:oddVBand="0" w:evenVBand="0" w:oddHBand="1" w:evenHBand="0" w:firstRowFirstColumn="0" w:firstRowLastColumn="0" w:lastRowFirstColumn="0" w:lastRowLastColumn="0"/>
               <w:rPr>
                 <w:rFonts w:ascii="Calibri" w:hAnsi="Calibri" w:cs="Calibri"/>
               </w:rPr>
@@ -8479,7 +8773,7 @@
 </file>
 
 <file path=customXml/itemProps1.xml><?xml version="1.0" encoding="utf-8"?>
-<ds:datastoreItem xmlns:ds="http://schemas.openxmlformats.org/officeDocument/2006/customXml" ds:itemID="{13D4CE6F-B328-4280-9095-C556B73C9839}">
+<ds:datastoreItem xmlns:ds="http://schemas.openxmlformats.org/officeDocument/2006/customXml" ds:itemID="{5FF61C84-B0A1-466F-9B24-38B904C8ED39}">
   <ds:schemaRefs>
     <ds:schemaRef ds:uri="http://schemas.openxmlformats.org/officeDocument/2006/bibliography"/>
   </ds:schemaRefs>

</xml_diff>